<commit_message>
Added instructions for working on a github project
1. How to start working on a project
2. How to make changes to a project
</commit_message>
<xml_diff>
--- a/Presentation Notes/Notes for GitHub Live Demo.docx
+++ b/Presentation Notes/Notes for GitHub Live Demo.docx
@@ -74,10 +74,75 @@
         <w:t>Step-by-step guide at desktop.github.com (Mac and Windows)</w:t>
       </w:r>
     </w:p>
+    <w:p/>
     <w:p>
+      <w:r>
+        <w:t>Keeping your project up-to-date</w:t>
+      </w:r>
+    </w:p>
+    <w:p>
+      <w:pPr>
+        <w:pStyle w:val="ListParagraph"/>
+        <w:numPr>
+          <w:ilvl w:val="0"/>
+          <w:numId w:val="2"/>
+        </w:numPr>
+      </w:pPr>
+      <w:r>
+        <w:t>Start a new project on your local machine and add it to github.com via GitHub Desktop</w:t>
+      </w:r>
+    </w:p>
+    <w:p>
+      <w:pPr>
+        <w:pStyle w:val="ListParagraph"/>
+        <w:numPr>
+          <w:ilvl w:val="0"/>
+          <w:numId w:val="2"/>
+        </w:numPr>
+      </w:pPr>
+      <w:r>
+        <w:t>Clone a project from github.com for editing locally (all files in the project will download to your machine and are available for editing)</w:t>
+      </w:r>
+    </w:p>
+    <w:p>
+      <w:pPr>
+        <w:pStyle w:val="ListParagraph"/>
+        <w:numPr>
+          <w:ilvl w:val="0"/>
+          <w:numId w:val="2"/>
+        </w:numPr>
+      </w:pPr>
+      <w:r>
+        <w:t>As you make changes to files, sync them to the remote repository (on github.com)</w:t>
+      </w:r>
+    </w:p>
+    <w:p>
+      <w:pPr>
+        <w:pStyle w:val="ListParagraph"/>
+        <w:numPr>
+          <w:ilvl w:val="1"/>
+          <w:numId w:val="2"/>
+        </w:numPr>
+      </w:pPr>
+      <w:r>
+        <w:t>Select files that have been changed and you want to sync – ‘Commit’ with descriptive comments on the nature of changes made</w:t>
+      </w:r>
+    </w:p>
+    <w:p>
+      <w:pPr>
+        <w:pStyle w:val="ListParagraph"/>
+        <w:numPr>
+          <w:ilvl w:val="1"/>
+          <w:numId w:val="2"/>
+        </w:numPr>
+      </w:pPr>
+      <w:r>
+        <w:t>Press ‘Sync’ to push those changes (also downloads any changes that have been made by other project contributors</w:t>
+      </w:r>
       <w:bookmarkStart w:id="0" w:name="_GoBack"/>
       <w:bookmarkEnd w:id="0"/>
     </w:p>
+    <w:p/>
     <w:sectPr>
       <w:pgSz w:w="12240" w:h="15840"/>
       <w:pgMar w:top="1440" w:right="1440" w:bottom="1440" w:left="1440" w:header="720" w:footer="720" w:gutter="0"/>
@@ -176,8 +241,97 @@
       </w:pPr>
     </w:lvl>
   </w:abstractNum>
+  <w:abstractNum w:abstractNumId="1" w15:restartNumberingAfterBreak="0">
+    <w:nsid w:val="5A6524F7"/>
+    <w:multiLevelType w:val="hybridMultilevel"/>
+    <w:tmpl w:val="A588E772"/>
+    <w:lvl w:ilvl="0" w:tplc="0409000F">
+      <w:start w:val="1"/>
+      <w:numFmt w:val="decimal"/>
+      <w:lvlText w:val="%1."/>
+      <w:lvlJc w:val="left"/>
+      <w:pPr>
+        <w:ind w:left="720" w:hanging="360"/>
+      </w:pPr>
+    </w:lvl>
+    <w:lvl w:ilvl="1" w:tplc="04090019">
+      <w:start w:val="1"/>
+      <w:numFmt w:val="lowerLetter"/>
+      <w:lvlText w:val="%2."/>
+      <w:lvlJc w:val="left"/>
+      <w:pPr>
+        <w:ind w:left="1440" w:hanging="360"/>
+      </w:pPr>
+    </w:lvl>
+    <w:lvl w:ilvl="2" w:tplc="0409001B" w:tentative="1">
+      <w:start w:val="1"/>
+      <w:numFmt w:val="lowerRoman"/>
+      <w:lvlText w:val="%3."/>
+      <w:lvlJc w:val="right"/>
+      <w:pPr>
+        <w:ind w:left="2160" w:hanging="180"/>
+      </w:pPr>
+    </w:lvl>
+    <w:lvl w:ilvl="3" w:tplc="0409000F" w:tentative="1">
+      <w:start w:val="1"/>
+      <w:numFmt w:val="decimal"/>
+      <w:lvlText w:val="%4."/>
+      <w:lvlJc w:val="left"/>
+      <w:pPr>
+        <w:ind w:left="2880" w:hanging="360"/>
+      </w:pPr>
+    </w:lvl>
+    <w:lvl w:ilvl="4" w:tplc="04090019" w:tentative="1">
+      <w:start w:val="1"/>
+      <w:numFmt w:val="lowerLetter"/>
+      <w:lvlText w:val="%5."/>
+      <w:lvlJc w:val="left"/>
+      <w:pPr>
+        <w:ind w:left="3600" w:hanging="360"/>
+      </w:pPr>
+    </w:lvl>
+    <w:lvl w:ilvl="5" w:tplc="0409001B" w:tentative="1">
+      <w:start w:val="1"/>
+      <w:numFmt w:val="lowerRoman"/>
+      <w:lvlText w:val="%6."/>
+      <w:lvlJc w:val="right"/>
+      <w:pPr>
+        <w:ind w:left="4320" w:hanging="180"/>
+      </w:pPr>
+    </w:lvl>
+    <w:lvl w:ilvl="6" w:tplc="0409000F" w:tentative="1">
+      <w:start w:val="1"/>
+      <w:numFmt w:val="decimal"/>
+      <w:lvlText w:val="%7."/>
+      <w:lvlJc w:val="left"/>
+      <w:pPr>
+        <w:ind w:left="5040" w:hanging="360"/>
+      </w:pPr>
+    </w:lvl>
+    <w:lvl w:ilvl="7" w:tplc="04090019" w:tentative="1">
+      <w:start w:val="1"/>
+      <w:numFmt w:val="lowerLetter"/>
+      <w:lvlText w:val="%8."/>
+      <w:lvlJc w:val="left"/>
+      <w:pPr>
+        <w:ind w:left="5760" w:hanging="360"/>
+      </w:pPr>
+    </w:lvl>
+    <w:lvl w:ilvl="8" w:tplc="0409001B" w:tentative="1">
+      <w:start w:val="1"/>
+      <w:numFmt w:val="lowerRoman"/>
+      <w:lvlText w:val="%9."/>
+      <w:lvlJc w:val="right"/>
+      <w:pPr>
+        <w:ind w:left="6480" w:hanging="180"/>
+      </w:pPr>
+    </w:lvl>
+  </w:abstractNum>
   <w:num w:numId="1">
     <w:abstractNumId w:val="0"/>
+  </w:num>
+  <w:num w:numId="2">
+    <w:abstractNumId w:val="1"/>
   </w:num>
 </w:numbering>
 </file>

</xml_diff>

<commit_message>
Revert "Added instructions for working on a github project"
This reverts commit af6a4872ac96db47b3220fafcb267f411fe51e43.
</commit_message>
<xml_diff>
--- a/Presentation Notes/Notes for GitHub Live Demo.docx
+++ b/Presentation Notes/Notes for GitHub Live Demo.docx
@@ -74,75 +74,10 @@
         <w:t>Step-by-step guide at desktop.github.com (Mac and Windows)</w:t>
       </w:r>
     </w:p>
-    <w:p/>
     <w:p>
-      <w:r>
-        <w:t>Keeping your project up-to-date</w:t>
-      </w:r>
-    </w:p>
-    <w:p>
-      <w:pPr>
-        <w:pStyle w:val="ListParagraph"/>
-        <w:numPr>
-          <w:ilvl w:val="0"/>
-          <w:numId w:val="2"/>
-        </w:numPr>
-      </w:pPr>
-      <w:r>
-        <w:t>Start a new project on your local machine and add it to github.com via GitHub Desktop</w:t>
-      </w:r>
-    </w:p>
-    <w:p>
-      <w:pPr>
-        <w:pStyle w:val="ListParagraph"/>
-        <w:numPr>
-          <w:ilvl w:val="0"/>
-          <w:numId w:val="2"/>
-        </w:numPr>
-      </w:pPr>
-      <w:r>
-        <w:t>Clone a project from github.com for editing locally (all files in the project will download to your machine and are available for editing)</w:t>
-      </w:r>
-    </w:p>
-    <w:p>
-      <w:pPr>
-        <w:pStyle w:val="ListParagraph"/>
-        <w:numPr>
-          <w:ilvl w:val="0"/>
-          <w:numId w:val="2"/>
-        </w:numPr>
-      </w:pPr>
-      <w:r>
-        <w:t>As you make changes to files, sync them to the remote repository (on github.com)</w:t>
-      </w:r>
-    </w:p>
-    <w:p>
-      <w:pPr>
-        <w:pStyle w:val="ListParagraph"/>
-        <w:numPr>
-          <w:ilvl w:val="1"/>
-          <w:numId w:val="2"/>
-        </w:numPr>
-      </w:pPr>
-      <w:r>
-        <w:t>Select files that have been changed and you want to sync – ‘Commit’ with descriptive comments on the nature of changes made</w:t>
-      </w:r>
-    </w:p>
-    <w:p>
-      <w:pPr>
-        <w:pStyle w:val="ListParagraph"/>
-        <w:numPr>
-          <w:ilvl w:val="1"/>
-          <w:numId w:val="2"/>
-        </w:numPr>
-      </w:pPr>
-      <w:r>
-        <w:t>Press ‘Sync’ to push those changes (also downloads any changes that have been made by other project contributors</w:t>
-      </w:r>
       <w:bookmarkStart w:id="0" w:name="_GoBack"/>
       <w:bookmarkEnd w:id="0"/>
     </w:p>
-    <w:p/>
     <w:sectPr>
       <w:pgSz w:w="12240" w:h="15840"/>
       <w:pgMar w:top="1440" w:right="1440" w:bottom="1440" w:left="1440" w:header="720" w:footer="720" w:gutter="0"/>
@@ -241,97 +176,8 @@
       </w:pPr>
     </w:lvl>
   </w:abstractNum>
-  <w:abstractNum w:abstractNumId="1" w15:restartNumberingAfterBreak="0">
-    <w:nsid w:val="5A6524F7"/>
-    <w:multiLevelType w:val="hybridMultilevel"/>
-    <w:tmpl w:val="A588E772"/>
-    <w:lvl w:ilvl="0" w:tplc="0409000F">
-      <w:start w:val="1"/>
-      <w:numFmt w:val="decimal"/>
-      <w:lvlText w:val="%1."/>
-      <w:lvlJc w:val="left"/>
-      <w:pPr>
-        <w:ind w:left="720" w:hanging="360"/>
-      </w:pPr>
-    </w:lvl>
-    <w:lvl w:ilvl="1" w:tplc="04090019">
-      <w:start w:val="1"/>
-      <w:numFmt w:val="lowerLetter"/>
-      <w:lvlText w:val="%2."/>
-      <w:lvlJc w:val="left"/>
-      <w:pPr>
-        <w:ind w:left="1440" w:hanging="360"/>
-      </w:pPr>
-    </w:lvl>
-    <w:lvl w:ilvl="2" w:tplc="0409001B" w:tentative="1">
-      <w:start w:val="1"/>
-      <w:numFmt w:val="lowerRoman"/>
-      <w:lvlText w:val="%3."/>
-      <w:lvlJc w:val="right"/>
-      <w:pPr>
-        <w:ind w:left="2160" w:hanging="180"/>
-      </w:pPr>
-    </w:lvl>
-    <w:lvl w:ilvl="3" w:tplc="0409000F" w:tentative="1">
-      <w:start w:val="1"/>
-      <w:numFmt w:val="decimal"/>
-      <w:lvlText w:val="%4."/>
-      <w:lvlJc w:val="left"/>
-      <w:pPr>
-        <w:ind w:left="2880" w:hanging="360"/>
-      </w:pPr>
-    </w:lvl>
-    <w:lvl w:ilvl="4" w:tplc="04090019" w:tentative="1">
-      <w:start w:val="1"/>
-      <w:numFmt w:val="lowerLetter"/>
-      <w:lvlText w:val="%5."/>
-      <w:lvlJc w:val="left"/>
-      <w:pPr>
-        <w:ind w:left="3600" w:hanging="360"/>
-      </w:pPr>
-    </w:lvl>
-    <w:lvl w:ilvl="5" w:tplc="0409001B" w:tentative="1">
-      <w:start w:val="1"/>
-      <w:numFmt w:val="lowerRoman"/>
-      <w:lvlText w:val="%6."/>
-      <w:lvlJc w:val="right"/>
-      <w:pPr>
-        <w:ind w:left="4320" w:hanging="180"/>
-      </w:pPr>
-    </w:lvl>
-    <w:lvl w:ilvl="6" w:tplc="0409000F" w:tentative="1">
-      <w:start w:val="1"/>
-      <w:numFmt w:val="decimal"/>
-      <w:lvlText w:val="%7."/>
-      <w:lvlJc w:val="left"/>
-      <w:pPr>
-        <w:ind w:left="5040" w:hanging="360"/>
-      </w:pPr>
-    </w:lvl>
-    <w:lvl w:ilvl="7" w:tplc="04090019" w:tentative="1">
-      <w:start w:val="1"/>
-      <w:numFmt w:val="lowerLetter"/>
-      <w:lvlText w:val="%8."/>
-      <w:lvlJc w:val="left"/>
-      <w:pPr>
-        <w:ind w:left="5760" w:hanging="360"/>
-      </w:pPr>
-    </w:lvl>
-    <w:lvl w:ilvl="8" w:tplc="0409001B" w:tentative="1">
-      <w:start w:val="1"/>
-      <w:numFmt w:val="lowerRoman"/>
-      <w:lvlText w:val="%9."/>
-      <w:lvlJc w:val="right"/>
-      <w:pPr>
-        <w:ind w:left="6480" w:hanging="180"/>
-      </w:pPr>
-    </w:lvl>
-  </w:abstractNum>
   <w:num w:numId="1">
     <w:abstractNumId w:val="0"/>
-  </w:num>
-  <w:num w:numId="2">
-    <w:abstractNumId w:val="1"/>
   </w:num>
 </w:numbering>
 </file>

</xml_diff>

<commit_message>
Revert "Revert "Added instructions for working on a github project""
This reverts commit 989c741ba95fd8942aa02e63e7131849481b1df6.
</commit_message>
<xml_diff>
--- a/Presentation Notes/Notes for GitHub Live Demo.docx
+++ b/Presentation Notes/Notes for GitHub Live Demo.docx
@@ -74,10 +74,75 @@
         <w:t>Step-by-step guide at desktop.github.com (Mac and Windows)</w:t>
       </w:r>
     </w:p>
+    <w:p/>
     <w:p>
+      <w:r>
+        <w:t>Keeping your project up-to-date</w:t>
+      </w:r>
+    </w:p>
+    <w:p>
+      <w:pPr>
+        <w:pStyle w:val="ListParagraph"/>
+        <w:numPr>
+          <w:ilvl w:val="0"/>
+          <w:numId w:val="2"/>
+        </w:numPr>
+      </w:pPr>
+      <w:r>
+        <w:t>Start a new project on your local machine and add it to github.com via GitHub Desktop</w:t>
+      </w:r>
+    </w:p>
+    <w:p>
+      <w:pPr>
+        <w:pStyle w:val="ListParagraph"/>
+        <w:numPr>
+          <w:ilvl w:val="0"/>
+          <w:numId w:val="2"/>
+        </w:numPr>
+      </w:pPr>
+      <w:r>
+        <w:t>Clone a project from github.com for editing locally (all files in the project will download to your machine and are available for editing)</w:t>
+      </w:r>
+    </w:p>
+    <w:p>
+      <w:pPr>
+        <w:pStyle w:val="ListParagraph"/>
+        <w:numPr>
+          <w:ilvl w:val="0"/>
+          <w:numId w:val="2"/>
+        </w:numPr>
+      </w:pPr>
+      <w:r>
+        <w:t>As you make changes to files, sync them to the remote repository (on github.com)</w:t>
+      </w:r>
+    </w:p>
+    <w:p>
+      <w:pPr>
+        <w:pStyle w:val="ListParagraph"/>
+        <w:numPr>
+          <w:ilvl w:val="1"/>
+          <w:numId w:val="2"/>
+        </w:numPr>
+      </w:pPr>
+      <w:r>
+        <w:t>Select files that have been changed and you want to sync – ‘Commit’ with descriptive comments on the nature of changes made</w:t>
+      </w:r>
+    </w:p>
+    <w:p>
+      <w:pPr>
+        <w:pStyle w:val="ListParagraph"/>
+        <w:numPr>
+          <w:ilvl w:val="1"/>
+          <w:numId w:val="2"/>
+        </w:numPr>
+      </w:pPr>
+      <w:r>
+        <w:t>Press ‘Sync’ to push those changes (also downloads any changes that have been made by other project contributors</w:t>
+      </w:r>
       <w:bookmarkStart w:id="0" w:name="_GoBack"/>
       <w:bookmarkEnd w:id="0"/>
     </w:p>
+    <w:p/>
     <w:sectPr>
       <w:pgSz w:w="12240" w:h="15840"/>
       <w:pgMar w:top="1440" w:right="1440" w:bottom="1440" w:left="1440" w:header="720" w:footer="720" w:gutter="0"/>
@@ -176,8 +241,97 @@
       </w:pPr>
     </w:lvl>
   </w:abstractNum>
+  <w:abstractNum w:abstractNumId="1" w15:restartNumberingAfterBreak="0">
+    <w:nsid w:val="5A6524F7"/>
+    <w:multiLevelType w:val="hybridMultilevel"/>
+    <w:tmpl w:val="A588E772"/>
+    <w:lvl w:ilvl="0" w:tplc="0409000F">
+      <w:start w:val="1"/>
+      <w:numFmt w:val="decimal"/>
+      <w:lvlText w:val="%1."/>
+      <w:lvlJc w:val="left"/>
+      <w:pPr>
+        <w:ind w:left="720" w:hanging="360"/>
+      </w:pPr>
+    </w:lvl>
+    <w:lvl w:ilvl="1" w:tplc="04090019">
+      <w:start w:val="1"/>
+      <w:numFmt w:val="lowerLetter"/>
+      <w:lvlText w:val="%2."/>
+      <w:lvlJc w:val="left"/>
+      <w:pPr>
+        <w:ind w:left="1440" w:hanging="360"/>
+      </w:pPr>
+    </w:lvl>
+    <w:lvl w:ilvl="2" w:tplc="0409001B" w:tentative="1">
+      <w:start w:val="1"/>
+      <w:numFmt w:val="lowerRoman"/>
+      <w:lvlText w:val="%3."/>
+      <w:lvlJc w:val="right"/>
+      <w:pPr>
+        <w:ind w:left="2160" w:hanging="180"/>
+      </w:pPr>
+    </w:lvl>
+    <w:lvl w:ilvl="3" w:tplc="0409000F" w:tentative="1">
+      <w:start w:val="1"/>
+      <w:numFmt w:val="decimal"/>
+      <w:lvlText w:val="%4."/>
+      <w:lvlJc w:val="left"/>
+      <w:pPr>
+        <w:ind w:left="2880" w:hanging="360"/>
+      </w:pPr>
+    </w:lvl>
+    <w:lvl w:ilvl="4" w:tplc="04090019" w:tentative="1">
+      <w:start w:val="1"/>
+      <w:numFmt w:val="lowerLetter"/>
+      <w:lvlText w:val="%5."/>
+      <w:lvlJc w:val="left"/>
+      <w:pPr>
+        <w:ind w:left="3600" w:hanging="360"/>
+      </w:pPr>
+    </w:lvl>
+    <w:lvl w:ilvl="5" w:tplc="0409001B" w:tentative="1">
+      <w:start w:val="1"/>
+      <w:numFmt w:val="lowerRoman"/>
+      <w:lvlText w:val="%6."/>
+      <w:lvlJc w:val="right"/>
+      <w:pPr>
+        <w:ind w:left="4320" w:hanging="180"/>
+      </w:pPr>
+    </w:lvl>
+    <w:lvl w:ilvl="6" w:tplc="0409000F" w:tentative="1">
+      <w:start w:val="1"/>
+      <w:numFmt w:val="decimal"/>
+      <w:lvlText w:val="%7."/>
+      <w:lvlJc w:val="left"/>
+      <w:pPr>
+        <w:ind w:left="5040" w:hanging="360"/>
+      </w:pPr>
+    </w:lvl>
+    <w:lvl w:ilvl="7" w:tplc="04090019" w:tentative="1">
+      <w:start w:val="1"/>
+      <w:numFmt w:val="lowerLetter"/>
+      <w:lvlText w:val="%8."/>
+      <w:lvlJc w:val="left"/>
+      <w:pPr>
+        <w:ind w:left="5760" w:hanging="360"/>
+      </w:pPr>
+    </w:lvl>
+    <w:lvl w:ilvl="8" w:tplc="0409001B" w:tentative="1">
+      <w:start w:val="1"/>
+      <w:numFmt w:val="lowerRoman"/>
+      <w:lvlText w:val="%9."/>
+      <w:lvlJc w:val="right"/>
+      <w:pPr>
+        <w:ind w:left="6480" w:hanging="180"/>
+      </w:pPr>
+    </w:lvl>
+  </w:abstractNum>
   <w:num w:numId="1">
     <w:abstractNumId w:val="0"/>
+  </w:num>
+  <w:num w:numId="2">
+    <w:abstractNumId w:val="1"/>
   </w:num>
 </w:numbering>
 </file>

</xml_diff>